<commit_message>
Caso de Uso 11 Pronto
</commit_message>
<xml_diff>
--- a/Modelo de Caso de Uso (MCU)/Descrição/ECU_011_Realizar_Devolução.docx
+++ b/Modelo de Caso de Uso (MCU)/Descrição/ECU_011_Realizar_Devolução.docx
@@ -550,7 +550,7 @@
                 <w:snapToGrid/>
                 <w:lang w:eastAsia="pt-BR"/>
               </w:rPr>
-              <w:t>0.0.1</w:t>
+              <w:t>1.0</w:t>
             </w:r>
           </w:p>
         </w:tc>
@@ -589,8 +589,6 @@
               </w:rPr>
               <w:t>Criação do Artefato</w:t>
             </w:r>
-            <w:bookmarkStart w:id="0" w:name="_GoBack"/>
-            <w:bookmarkEnd w:id="0"/>
           </w:p>
         </w:tc>
         <w:tc>
@@ -2052,43 +2050,151 @@
       <w:pPr>
         <w:pStyle w:val="Ttulo1"/>
       </w:pPr>
-      <w:bookmarkStart w:id="1" w:name="_Toc479060739"/>
+      <w:bookmarkStart w:id="0" w:name="_Toc479060739"/>
       <w:r>
         <w:t>OBJETIVO</w:t>
       </w:r>
+      <w:bookmarkEnd w:id="0"/>
+    </w:p>
+    <w:p/>
+    <w:p>
+      <w:pPr>
+        <w:ind w:left="708"/>
+      </w:pPr>
+      <w:r>
+        <w:t>O objetivo deste caso de uso é descrever as operações necessárias para realizar a devolução do livro.</w:t>
+      </w:r>
+    </w:p>
+    <w:p/>
+    <w:p>
+      <w:pPr>
+        <w:pStyle w:val="Ttulo1"/>
+      </w:pPr>
+      <w:bookmarkStart w:id="1" w:name="_Toc479060740"/>
+      <w:r>
+        <w:t>ATORES</w:t>
+      </w:r>
       <w:bookmarkEnd w:id="1"/>
     </w:p>
     <w:p/>
     <w:p>
       <w:pPr>
+        <w:pStyle w:val="PargrafodaLista"/>
+        <w:numPr>
+          <w:ilvl w:val="0"/>
+          <w:numId w:val="13"/>
+        </w:numPr>
+        <w:spacing w:line="256" w:lineRule="auto"/>
+        <w:rPr>
+          <w:rFonts w:cs="Arial"/>
+          <w:szCs w:val="24"/>
+        </w:rPr>
+      </w:pPr>
+      <w:r>
+        <w:rPr>
+          <w:rFonts w:cs="Arial"/>
+          <w:b/>
+          <w:szCs w:val="24"/>
+        </w:rPr>
+        <w:t>Atendente;</w:t>
+      </w:r>
+    </w:p>
+    <w:p>
+      <w:pPr>
+        <w:pStyle w:val="PargrafodaLista"/>
+        <w:numPr>
+          <w:ilvl w:val="0"/>
+          <w:numId w:val="13"/>
+        </w:numPr>
+        <w:spacing w:line="256" w:lineRule="auto"/>
+        <w:rPr>
+          <w:rFonts w:cs="Arial"/>
+          <w:szCs w:val="24"/>
+        </w:rPr>
+      </w:pPr>
+      <w:r>
+        <w:rPr>
+          <w:rFonts w:cs="Arial"/>
+          <w:b/>
+          <w:szCs w:val="24"/>
+        </w:rPr>
+        <w:t>Gerente;</w:t>
+      </w:r>
+    </w:p>
+    <w:p>
+      <w:pPr>
+        <w:pStyle w:val="PargrafodaLista"/>
+        <w:numPr>
+          <w:ilvl w:val="0"/>
+          <w:numId w:val="13"/>
+        </w:numPr>
+        <w:spacing w:line="256" w:lineRule="auto"/>
+        <w:rPr>
+          <w:rFonts w:cs="Arial"/>
+          <w:szCs w:val="24"/>
+        </w:rPr>
+      </w:pPr>
+      <w:r>
+        <w:rPr>
+          <w:rFonts w:cs="Arial"/>
+          <w:b/>
+          <w:szCs w:val="24"/>
+        </w:rPr>
+        <w:t>Bibliotecário;</w:t>
+      </w:r>
+    </w:p>
+    <w:p>
+      <w:pPr>
+        <w:pStyle w:val="PargrafodaLista"/>
+        <w:numPr>
+          <w:ilvl w:val="0"/>
+          <w:numId w:val="13"/>
+        </w:numPr>
+        <w:spacing w:line="256" w:lineRule="auto"/>
+        <w:rPr>
+          <w:rFonts w:cs="Arial"/>
+          <w:szCs w:val="24"/>
+        </w:rPr>
+      </w:pPr>
+      <w:r>
+        <w:rPr>
+          <w:rFonts w:cs="Arial"/>
+          <w:b/>
+          <w:szCs w:val="24"/>
+        </w:rPr>
+        <w:t>Aluno.</w:t>
+      </w:r>
+    </w:p>
+    <w:p/>
+    <w:p>
+      <w:pPr>
         <w:pStyle w:val="Ttulo1"/>
       </w:pPr>
-      <w:bookmarkStart w:id="2" w:name="_Toc479060740"/>
-      <w:r>
-        <w:t>ATORES</w:t>
+      <w:bookmarkStart w:id="2" w:name="_Toc479060741"/>
+      <w:r>
+        <w:t>PRÉ-CONDIÇÕES</w:t>
       </w:r>
       <w:bookmarkEnd w:id="2"/>
     </w:p>
     <w:p/>
     <w:p>
       <w:pPr>
+        <w:ind w:left="708"/>
+      </w:pPr>
+      <w:r>
+        <w:t>Trazer o livro para a devolução.</w:t>
+      </w:r>
+    </w:p>
+    <w:p/>
+    <w:p>
+      <w:pPr>
         <w:pStyle w:val="Ttulo1"/>
       </w:pPr>
-      <w:bookmarkStart w:id="3" w:name="_Toc479060741"/>
-      <w:r>
-        <w:t>PRÉ-CONDIÇÕES</w:t>
+      <w:bookmarkStart w:id="3" w:name="_Toc479060742"/>
+      <w:r>
+        <w:t>FLUXO DE EVENTOS</w:t>
       </w:r>
       <w:bookmarkEnd w:id="3"/>
-    </w:p>
-    <w:p>
-      <w:pPr>
-        <w:pStyle w:val="Ttulo1"/>
-      </w:pPr>
-      <w:bookmarkStart w:id="4" w:name="_Toc479060742"/>
-      <w:r>
-        <w:t>FLUXO DE EVENTOS</w:t>
-      </w:r>
-      <w:bookmarkEnd w:id="4"/>
     </w:p>
     <w:p/>
     <w:p>
@@ -2099,15 +2205,46 @@
           <w:numId w:val="2"/>
         </w:numPr>
       </w:pPr>
-      <w:bookmarkStart w:id="5" w:name="_Toc479060743"/>
+      <w:bookmarkStart w:id="4" w:name="_Toc479060743"/>
       <w:r>
         <w:t>FLUXO PRINCIPAL</w:t>
       </w:r>
-      <w:bookmarkEnd w:id="5"/>
+      <w:bookmarkEnd w:id="4"/>
       <w:r>
         <w:t xml:space="preserve"> </w:t>
       </w:r>
     </w:p>
+    <w:p>
+      <w:pPr>
+        <w:ind w:left="708"/>
+      </w:pPr>
+    </w:p>
+    <w:p>
+      <w:pPr>
+        <w:pStyle w:val="PargrafodaLista"/>
+        <w:numPr>
+          <w:ilvl w:val="0"/>
+          <w:numId w:val="14"/>
+        </w:numPr>
+      </w:pPr>
+      <w:r>
+        <w:t>O Aluno traz até o atendente bibliotecário, gerente ou atendente o livro para a devolução.</w:t>
+      </w:r>
+    </w:p>
+    <w:p/>
+    <w:p>
+      <w:pPr>
+        <w:pStyle w:val="PargrafodaLista"/>
+        <w:numPr>
+          <w:ilvl w:val="0"/>
+          <w:numId w:val="14"/>
+        </w:numPr>
+      </w:pPr>
+      <w:r>
+        <w:t>Esse fluxo é encerrado.</w:t>
+      </w:r>
+    </w:p>
+    <w:p/>
     <w:p/>
     <w:p>
       <w:pPr>
@@ -2117,11 +2254,11 @@
           <w:numId w:val="2"/>
         </w:numPr>
       </w:pPr>
-      <w:bookmarkStart w:id="6" w:name="_Toc479060744"/>
+      <w:bookmarkStart w:id="5" w:name="_Toc479060744"/>
       <w:r>
         <w:t>FLUXO ALTERNATIVO</w:t>
       </w:r>
-      <w:bookmarkEnd w:id="6"/>
+      <w:bookmarkEnd w:id="5"/>
     </w:p>
     <w:p>
       <w:pPr>
@@ -2129,6 +2266,16 @@
         <w:ind w:left="1134"/>
         <w:jc w:val="both"/>
       </w:pPr>
+    </w:p>
+    <w:p>
+      <w:pPr>
+        <w:pStyle w:val="PargrafodaLista"/>
+        <w:ind w:left="1134"/>
+        <w:jc w:val="both"/>
+      </w:pPr>
+      <w:r>
+        <w:t>NA</w:t>
+      </w:r>
     </w:p>
     <w:p>
       <w:pPr>
@@ -2138,59 +2285,448 @@
           <w:numId w:val="2"/>
         </w:numPr>
       </w:pPr>
-      <w:bookmarkStart w:id="7" w:name="_Toc479060745"/>
+      <w:bookmarkStart w:id="6" w:name="_Toc479060745"/>
       <w:r>
         <w:t>FLUXO DE EXCEÇÃO</w:t>
       </w:r>
+      <w:bookmarkEnd w:id="6"/>
+    </w:p>
+    <w:p>
+      <w:pPr>
+        <w:pStyle w:val="Ttulo3"/>
+        <w:ind w:left="708"/>
+      </w:pPr>
+      <w:r>
+        <w:t>NA</w:t>
+      </w:r>
+    </w:p>
+    <w:p/>
+    <w:p>
+      <w:pPr>
+        <w:pStyle w:val="Ttulo1"/>
+      </w:pPr>
+      <w:bookmarkStart w:id="7" w:name="_Toc479060746"/>
+      <w:r>
+        <w:lastRenderedPageBreak/>
+        <w:t>PÓS-CONDIÇÕES</w:t>
+      </w:r>
       <w:bookmarkEnd w:id="7"/>
     </w:p>
     <w:p>
       <w:pPr>
-        <w:pStyle w:val="Ttulo3"/>
-      </w:pPr>
-    </w:p>
+        <w:ind w:left="708"/>
+      </w:pPr>
+    </w:p>
+    <w:p>
+      <w:pPr>
+        <w:ind w:left="708"/>
+      </w:pPr>
+      <w:r>
+        <w:t>PC1. Entregar o livro.</w:t>
+      </w:r>
+    </w:p>
+    <w:p>
+      <w:pPr>
+        <w:ind w:left="708"/>
+      </w:pPr>
+      <w:r>
+        <w:tab/>
+        <w:t>O atendente receber o livro.</w:t>
+      </w:r>
+    </w:p>
+    <w:p/>
     <w:p>
       <w:pPr>
         <w:pStyle w:val="Ttulo1"/>
       </w:pPr>
-      <w:bookmarkStart w:id="8" w:name="_Toc479060746"/>
-      <w:r>
-        <w:t>PÓS-CONDIÇÕES</w:t>
+      <w:bookmarkStart w:id="8" w:name="_Toc479060747"/>
+      <w:r>
+        <w:t>PONTOS DE INCLUSÃO</w:t>
       </w:r>
       <w:bookmarkEnd w:id="8"/>
     </w:p>
     <w:p>
       <w:pPr>
+        <w:ind w:left="708"/>
+      </w:pPr>
+      <w:r>
+        <w:t>NA</w:t>
+      </w:r>
+    </w:p>
+    <w:p>
+      <w:pPr>
         <w:pStyle w:val="Ttulo1"/>
       </w:pPr>
-      <w:bookmarkStart w:id="9" w:name="_Toc479060747"/>
-      <w:r>
-        <w:t>PONTOS DE INCLUSÃO</w:t>
+      <w:bookmarkStart w:id="9" w:name="_Toc479060748"/>
+      <w:r>
+        <w:t>PONTOS DE EXTENSÃO</w:t>
       </w:r>
       <w:bookmarkEnd w:id="9"/>
     </w:p>
     <w:p>
       <w:pPr>
+        <w:ind w:left="708"/>
+      </w:pPr>
+      <w:r>
+        <w:t>NA</w:t>
+      </w:r>
+    </w:p>
+    <w:p>
+      <w:pPr>
         <w:pStyle w:val="Ttulo1"/>
-      </w:pPr>
-      <w:bookmarkStart w:id="10" w:name="_Toc479060748"/>
-      <w:r>
-        <w:t>PONTOS DE EXTENSÃO</w:t>
+        <w:rPr>
+          <w:lang w:eastAsia="ar-SA"/>
+        </w:rPr>
+      </w:pPr>
+      <w:bookmarkStart w:id="10" w:name="_Toc479060749"/>
+      <w:r>
+        <w:rPr>
+          <w:lang w:eastAsia="ar-SA"/>
+        </w:rPr>
+        <w:t>REFERÊNCIAS</w:t>
       </w:r>
       <w:bookmarkEnd w:id="10"/>
     </w:p>
     <w:p>
       <w:pPr>
-        <w:pStyle w:val="Ttulo1"/>
-      </w:pPr>
-      <w:bookmarkStart w:id="11" w:name="_Toc479060749"/>
-      <w:r>
+        <w:pStyle w:val="ISO9000Corpo"/>
+        <w:numPr>
+          <w:ilvl w:val="0"/>
+          <w:numId w:val="15"/>
+        </w:numPr>
+        <w:tabs>
+          <w:tab w:val="left" w:pos="1089"/>
+        </w:tabs>
+        <w:spacing w:before="240" w:after="0"/>
+        <w:rPr>
+          <w:b/>
+          <w:i/>
+          <w:iCs/>
+          <w:noProof w:val="0"/>
+          <w:color w:val="000000"/>
+        </w:rPr>
+      </w:pPr>
+      <w:bookmarkStart w:id="11" w:name="_Ref255379771"/>
+      <w:r>
+        <w:rPr>
+          <w:b/>
+          <w:i/>
+          <w:iCs/>
+          <w:noProof w:val="0"/>
+        </w:rPr>
+        <w:t>Descrição</w:t>
+      </w:r>
+      <w:r>
+        <w:rPr>
+          <w:b/>
+          <w:i/>
+          <w:iCs/>
+          <w:noProof w:val="0"/>
+          <w:color w:val="000000"/>
+        </w:rPr>
+        <w:t xml:space="preserve"> de Interface do Caso de Uso</w:t>
+      </w:r>
+      <w:bookmarkEnd w:id="11"/>
+    </w:p>
+    <w:p>
+      <w:pPr>
+        <w:pStyle w:val="Corpodetexto"/>
+        <w:spacing w:before="60" w:after="60"/>
+        <w:ind w:left="964"/>
+        <w:jc w:val="both"/>
+        <w:rPr>
+          <w:rFonts w:cs="Arial"/>
+          <w:iCs/>
+          <w:color w:val="000000"/>
+        </w:rPr>
+      </w:pPr>
+      <w:r>
+        <w:rPr>
+          <w:rFonts w:cs="Arial"/>
+          <w:iCs/>
+          <w:color w:val="000000"/>
+        </w:rPr>
+        <w:t>Documento de Descrição de Interface de Caso de Uso:</w:t>
+      </w:r>
+    </w:p>
+    <w:p>
+      <w:pPr>
+        <w:pStyle w:val="Corpodetexto"/>
+        <w:spacing w:before="60" w:after="60"/>
+        <w:ind w:left="964"/>
+        <w:jc w:val="both"/>
+        <w:rPr>
+          <w:rFonts w:cs="Arial"/>
+          <w:iCs/>
+          <w:color w:val="000000"/>
+        </w:rPr>
+      </w:pPr>
+      <w:r>
+        <w:rPr>
+          <w:rFonts w:cs="Arial"/>
+          <w:iCs/>
+          <w:color w:val="000000"/>
+        </w:rPr>
+        <w:t>“</w:t>
+      </w:r>
+      <w:r>
+        <w:rPr>
+          <w:color w:val="000000"/>
+        </w:rPr>
+        <w:t>DI_0</w:t>
+      </w:r>
+      <w:r>
+        <w:rPr>
+          <w:color w:val="000000"/>
+        </w:rPr>
+        <w:t>11</w:t>
+      </w:r>
+      <w:r>
+        <w:rPr>
+          <w:color w:val="000000"/>
+        </w:rPr>
+        <w:t>_Efetuar_Login</w:t>
+      </w:r>
+      <w:r>
+        <w:t>.docx</w:t>
+      </w:r>
+      <w:r>
+        <w:rPr>
+          <w:rFonts w:cs="Arial"/>
+          <w:iCs/>
+          <w:color w:val="000000"/>
+        </w:rPr>
+        <w:t>”, define todos os campos e opções de acesso ao aplicativo.</w:t>
+      </w:r>
+    </w:p>
+    <w:p>
+      <w:pPr>
+        <w:pStyle w:val="ISO9000Corpo"/>
+        <w:numPr>
+          <w:ilvl w:val="0"/>
+          <w:numId w:val="15"/>
+        </w:numPr>
+        <w:tabs>
+          <w:tab w:val="left" w:pos="1089"/>
+        </w:tabs>
+        <w:spacing w:before="240" w:after="0"/>
+        <w:rPr>
+          <w:b/>
+          <w:i/>
+          <w:iCs/>
+          <w:noProof w:val="0"/>
+          <w:color w:val="000000"/>
+        </w:rPr>
+      </w:pPr>
+      <w:bookmarkStart w:id="12" w:name="_Ref255385119"/>
+      <w:r>
+        <w:rPr>
+          <w:b/>
+          <w:i/>
+          <w:iCs/>
+          <w:noProof w:val="0"/>
+        </w:rPr>
+        <w:t>Mensagens</w:t>
+      </w:r>
+      <w:bookmarkEnd w:id="12"/>
+    </w:p>
+    <w:p>
+      <w:pPr>
+        <w:pStyle w:val="Corpodetexto"/>
+        <w:spacing w:before="60" w:after="60"/>
+        <w:ind w:left="964"/>
+        <w:jc w:val="both"/>
+        <w:rPr>
+          <w:rFonts w:cs="Arial"/>
+          <w:iCs/>
+          <w:color w:val="000000"/>
+        </w:rPr>
+      </w:pPr>
+      <w:r>
+        <w:rPr>
+          <w:rFonts w:cs="Arial"/>
+          <w:iCs/>
+          <w:color w:val="000000"/>
+        </w:rPr>
+        <w:t>Documento de Mensagens “SGB_Mensagens.docx”, define todas as mensagens de interface que devem ser apresentadas aos usuários do sistema.</w:t>
+      </w:r>
+    </w:p>
+    <w:p>
+      <w:pPr>
+        <w:pStyle w:val="ISO9000Corpo"/>
+        <w:numPr>
+          <w:ilvl w:val="0"/>
+          <w:numId w:val="15"/>
+        </w:numPr>
+        <w:tabs>
+          <w:tab w:val="left" w:pos="1089"/>
+        </w:tabs>
+        <w:spacing w:before="240" w:after="0"/>
+        <w:rPr>
+          <w:b/>
+          <w:i/>
+          <w:iCs/>
+          <w:noProof w:val="0"/>
+          <w:color w:val="000000"/>
+        </w:rPr>
+      </w:pPr>
+      <w:r>
+        <w:rPr>
+          <w:b/>
+          <w:i/>
+          <w:iCs/>
+          <w:noProof w:val="0"/>
+        </w:rPr>
+        <w:t>Glossário</w:t>
+      </w:r>
+    </w:p>
+    <w:p>
+      <w:pPr>
+        <w:pStyle w:val="Corpodetexto"/>
+        <w:spacing w:before="60" w:after="60"/>
+        <w:ind w:left="964"/>
+        <w:jc w:val="both"/>
+        <w:rPr>
+          <w:rFonts w:cs="Arial"/>
+          <w:iCs/>
+          <w:color w:val="000000"/>
+        </w:rPr>
+      </w:pPr>
+      <w:r>
+        <w:rPr>
+          <w:rFonts w:cs="Arial"/>
+          <w:iCs/>
+          <w:color w:val="000000"/>
+        </w:rPr>
+        <w:t>Documento de Glossário “SGB_Glossário.docx”, define todos os termos desconhecidos.</w:t>
+      </w:r>
+    </w:p>
+    <w:p>
+      <w:pPr>
+        <w:pStyle w:val="ISO9000Corpo"/>
+        <w:numPr>
+          <w:ilvl w:val="0"/>
+          <w:numId w:val="15"/>
+        </w:numPr>
+        <w:tabs>
+          <w:tab w:val="left" w:pos="1089"/>
+        </w:tabs>
+        <w:spacing w:before="240" w:after="0"/>
+        <w:rPr>
+          <w:b/>
+          <w:i/>
+          <w:iCs/>
+          <w:noProof w:val="0"/>
+          <w:color w:val="000000"/>
+        </w:rPr>
+      </w:pPr>
+      <w:r>
+        <w:rPr>
+          <w:b/>
+          <w:i/>
+          <w:iCs/>
+          <w:noProof w:val="0"/>
+          <w:color w:val="000000"/>
+        </w:rPr>
+        <w:t xml:space="preserve">Regra </w:t>
+      </w:r>
+      <w:r>
+        <w:rPr>
+          <w:b/>
+          <w:i/>
+          <w:iCs/>
+          <w:noProof w:val="0"/>
+        </w:rPr>
+        <w:t>de</w:t>
+      </w:r>
+      <w:r>
+        <w:rPr>
+          <w:b/>
+          <w:i/>
+          <w:iCs/>
+          <w:noProof w:val="0"/>
+          <w:color w:val="000000"/>
+        </w:rPr>
+        <w:t xml:space="preserve"> Negocio</w:t>
+      </w:r>
+    </w:p>
+    <w:p>
+      <w:pPr>
+        <w:pStyle w:val="Corpodetexto"/>
+        <w:spacing w:before="60" w:after="60"/>
+        <w:ind w:left="964"/>
+        <w:jc w:val="both"/>
+        <w:rPr>
+          <w:rFonts w:cs="Arial"/>
+          <w:iCs/>
+          <w:color w:val="000000"/>
+        </w:rPr>
+      </w:pPr>
+      <w:r>
+        <w:rPr>
+          <w:rFonts w:cs="Arial"/>
+          <w:iCs/>
+          <w:color w:val="000000"/>
+        </w:rPr>
+        <w:t xml:space="preserve">Documento de Regra de </w:t>
+      </w:r>
+      <w:r>
+        <w:rPr>
+          <w:rFonts w:cs="Arial"/>
+          <w:iCs/>
+          <w:color w:val="000000"/>
+        </w:rPr>
+        <w:t>Negócio</w:t>
+      </w:r>
+      <w:bookmarkStart w:id="13" w:name="_GoBack"/>
+      <w:bookmarkEnd w:id="13"/>
+      <w:r>
+        <w:rPr>
+          <w:rFonts w:cs="Arial"/>
+          <w:iCs/>
+          <w:color w:val="000000"/>
+        </w:rPr>
+        <w:t>:</w:t>
+      </w:r>
+    </w:p>
+    <w:p>
+      <w:pPr>
+        <w:pStyle w:val="Corpodetexto"/>
+        <w:spacing w:before="60" w:after="60"/>
+        <w:ind w:left="964"/>
+        <w:jc w:val="both"/>
+        <w:rPr>
+          <w:rFonts w:cs="Arial"/>
+          <w:iCs/>
+          <w:color w:val="000000"/>
+        </w:rPr>
+      </w:pPr>
+      <w:r>
+        <w:rPr>
+          <w:rFonts w:cs="Arial"/>
+          <w:iCs/>
+          <w:color w:val="000000"/>
+        </w:rPr>
+        <w:t>“</w:t>
+      </w:r>
+      <w:r>
+        <w:t>SGB_Regras_de_Negocio.docx</w:t>
+      </w:r>
+      <w:r>
+        <w:rPr>
+          <w:rFonts w:cs="Arial"/>
+          <w:iCs/>
+          <w:color w:val="000000"/>
+        </w:rPr>
+        <w:t>”, define todas as regras de negócio associadas ao aplicativo.</w:t>
+      </w:r>
+    </w:p>
+    <w:p>
+      <w:pPr>
         <w:rPr>
           <w:lang w:eastAsia="ar-SA"/>
         </w:rPr>
-        <w:t>REFERÊNCIAS</w:t>
-      </w:r>
-      <w:bookmarkEnd w:id="11"/>
+      </w:pPr>
     </w:p>
     <w:p/>
     <w:p>
@@ -2476,7 +3012,13 @@
             <w:rPr>
               <w:rFonts w:cs="Arial"/>
             </w:rPr>
-            <w:t>01</w:t>
+            <w:t>0</w:t>
+          </w:r>
+          <w:r>
+            <w:rPr>
+              <w:rFonts w:cs="Arial"/>
+            </w:rPr>
+            <w:t>5</w:t>
           </w:r>
           <w:r>
             <w:rPr>
@@ -3555,6 +4097,95 @@
     </w:lvl>
   </w:abstractNum>
   <w:abstractNum w:abstractNumId="10" w15:restartNumberingAfterBreak="0">
+    <w:nsid w:val="69256EB8"/>
+    <w:multiLevelType w:val="hybridMultilevel"/>
+    <w:tmpl w:val="D1FEB7BA"/>
+    <w:lvl w:ilvl="0" w:tplc="05780F72">
+      <w:start w:val="1"/>
+      <w:numFmt w:val="decimal"/>
+      <w:lvlText w:val="%1."/>
+      <w:lvlJc w:val="left"/>
+      <w:pPr>
+        <w:ind w:left="1068" w:hanging="360"/>
+      </w:pPr>
+      <w:rPr>
+        <w:rFonts w:hint="default"/>
+      </w:rPr>
+    </w:lvl>
+    <w:lvl w:ilvl="1" w:tplc="04160019" w:tentative="1">
+      <w:start w:val="1"/>
+      <w:numFmt w:val="lowerLetter"/>
+      <w:lvlText w:val="%2."/>
+      <w:lvlJc w:val="left"/>
+      <w:pPr>
+        <w:ind w:left="1788" w:hanging="360"/>
+      </w:pPr>
+    </w:lvl>
+    <w:lvl w:ilvl="2" w:tplc="0416001B" w:tentative="1">
+      <w:start w:val="1"/>
+      <w:numFmt w:val="lowerRoman"/>
+      <w:lvlText w:val="%3."/>
+      <w:lvlJc w:val="right"/>
+      <w:pPr>
+        <w:ind w:left="2508" w:hanging="180"/>
+      </w:pPr>
+    </w:lvl>
+    <w:lvl w:ilvl="3" w:tplc="0416000F" w:tentative="1">
+      <w:start w:val="1"/>
+      <w:numFmt w:val="decimal"/>
+      <w:lvlText w:val="%4."/>
+      <w:lvlJc w:val="left"/>
+      <w:pPr>
+        <w:ind w:left="3228" w:hanging="360"/>
+      </w:pPr>
+    </w:lvl>
+    <w:lvl w:ilvl="4" w:tplc="04160019" w:tentative="1">
+      <w:start w:val="1"/>
+      <w:numFmt w:val="lowerLetter"/>
+      <w:lvlText w:val="%5."/>
+      <w:lvlJc w:val="left"/>
+      <w:pPr>
+        <w:ind w:left="3948" w:hanging="360"/>
+      </w:pPr>
+    </w:lvl>
+    <w:lvl w:ilvl="5" w:tplc="0416001B" w:tentative="1">
+      <w:start w:val="1"/>
+      <w:numFmt w:val="lowerRoman"/>
+      <w:lvlText w:val="%6."/>
+      <w:lvlJc w:val="right"/>
+      <w:pPr>
+        <w:ind w:left="4668" w:hanging="180"/>
+      </w:pPr>
+    </w:lvl>
+    <w:lvl w:ilvl="6" w:tplc="0416000F" w:tentative="1">
+      <w:start w:val="1"/>
+      <w:numFmt w:val="decimal"/>
+      <w:lvlText w:val="%7."/>
+      <w:lvlJc w:val="left"/>
+      <w:pPr>
+        <w:ind w:left="5388" w:hanging="360"/>
+      </w:pPr>
+    </w:lvl>
+    <w:lvl w:ilvl="7" w:tplc="04160019" w:tentative="1">
+      <w:start w:val="1"/>
+      <w:numFmt w:val="lowerLetter"/>
+      <w:lvlText w:val="%8."/>
+      <w:lvlJc w:val="left"/>
+      <w:pPr>
+        <w:ind w:left="6108" w:hanging="360"/>
+      </w:pPr>
+    </w:lvl>
+    <w:lvl w:ilvl="8" w:tplc="0416001B" w:tentative="1">
+      <w:start w:val="1"/>
+      <w:numFmt w:val="lowerRoman"/>
+      <w:lvlText w:val="%9."/>
+      <w:lvlJc w:val="right"/>
+      <w:pPr>
+        <w:ind w:left="6828" w:hanging="180"/>
+      </w:pPr>
+    </w:lvl>
+  </w:abstractNum>
+  <w:abstractNum w:abstractNumId="11" w15:restartNumberingAfterBreak="0">
     <w:nsid w:val="7BC745AD"/>
     <w:multiLevelType w:val="hybridMultilevel"/>
     <w:tmpl w:val="A41435A0"/>
@@ -3726,10 +4357,55 @@
     <w:abstractNumId w:val="6"/>
   </w:num>
   <w:num w:numId="11">
-    <w:abstractNumId w:val="10"/>
+    <w:abstractNumId w:val="11"/>
   </w:num>
   <w:num w:numId="12">
     <w:abstractNumId w:val="3"/>
+  </w:num>
+  <w:num w:numId="13">
+    <w:abstractNumId w:val="2"/>
+    <w:lvlOverride w:ilvl="0"/>
+    <w:lvlOverride w:ilvl="1"/>
+    <w:lvlOverride w:ilvl="2"/>
+    <w:lvlOverride w:ilvl="3"/>
+    <w:lvlOverride w:ilvl="4"/>
+    <w:lvlOverride w:ilvl="5"/>
+    <w:lvlOverride w:ilvl="6"/>
+    <w:lvlOverride w:ilvl="7"/>
+    <w:lvlOverride w:ilvl="8"/>
+  </w:num>
+  <w:num w:numId="14">
+    <w:abstractNumId w:val="10"/>
+  </w:num>
+  <w:num w:numId="15">
+    <w:abstractNumId w:val="3"/>
+    <w:lvlOverride w:ilvl="0">
+      <w:startOverride w:val="1"/>
+    </w:lvlOverride>
+    <w:lvlOverride w:ilvl="1">
+      <w:startOverride w:val="1"/>
+    </w:lvlOverride>
+    <w:lvlOverride w:ilvl="2">
+      <w:startOverride w:val="1"/>
+    </w:lvlOverride>
+    <w:lvlOverride w:ilvl="3">
+      <w:startOverride w:val="1"/>
+    </w:lvlOverride>
+    <w:lvlOverride w:ilvl="4">
+      <w:startOverride w:val="1"/>
+    </w:lvlOverride>
+    <w:lvlOverride w:ilvl="5">
+      <w:startOverride w:val="1"/>
+    </w:lvlOverride>
+    <w:lvlOverride w:ilvl="6">
+      <w:startOverride w:val="1"/>
+    </w:lvlOverride>
+    <w:lvlOverride w:ilvl="7">
+      <w:startOverride w:val="1"/>
+    </w:lvlOverride>
+    <w:lvlOverride w:ilvl="8">
+      <w:startOverride w:val="1"/>
+    </w:lvlOverride>
   </w:num>
 </w:numbering>
 </file>
@@ -4767,7 +5443,7 @@
 </file>
 
 <file path=customXml/itemProps1.xml><?xml version="1.0" encoding="utf-8"?>
-<ds:datastoreItem xmlns:ds="http://schemas.openxmlformats.org/officeDocument/2006/customXml" ds:itemID="{CE3AB985-47C8-4B23-BED4-B4806265084D}">
+<ds:datastoreItem xmlns:ds="http://schemas.openxmlformats.org/officeDocument/2006/customXml" ds:itemID="{853E1F5E-9C4D-4C00-9730-27F2E67EAE15}">
   <ds:schemaRefs>
     <ds:schemaRef ds:uri="http://schemas.openxmlformats.org/officeDocument/2006/bibliography"/>
   </ds:schemaRefs>

</xml_diff>